<commit_message>
add reporter generator web app
</commit_message>
<xml_diff>
--- a/ui/reporter/定期监测报告示例(模板).docx
+++ b/ui/reporter/定期监测报告示例(模板).docx
@@ -173,7 +173,7 @@
                     </pic:cNvPicPr>
                   </pic:nvPicPr>
                   <pic:blipFill>
-                    <a:blip r:embed="rId5" cstate="print"/>
+                    <a:blip r:embed="rId12" cstate="print"/>
                     <a:srcRect/>
                     <a:stretch>
                       <a:fillRect/>
@@ -255,7 +255,7 @@
                     </pic:cNvPicPr>
                   </pic:nvPicPr>
                   <pic:blipFill>
-                    <a:blip r:embed="rId6" cstate="print">
+                    <a:blip r:embed="rId13" cstate="print">
                       <a:extLst>
                         <a:ext uri="{28A0092B-C50C-407E-A947-70E740481C1C}">
                           <a14:useLocalDpi xmlns:a14="http://schemas.microsoft.com/office/drawing/2010/main" val="0"/>
@@ -304,6 +304,10 @@
           <w:lang w:eastAsia="zh-CN"/>
         </w:rPr>
         <w:sectPr>
+          <w:headerReference r:id="rId4" w:type="first"/>
+          <w:footerReference r:id="rId6" w:type="first"/>
+          <w:headerReference r:id="rId3" w:type="default"/>
+          <w:footerReference r:id="rId5" w:type="default"/>
           <w:pgSz w:w="11906" w:h="16838"/>
           <w:pgMar w:top="1440" w:right="1800" w:bottom="1440" w:left="1800" w:header="851" w:footer="992" w:gutter="0"/>
           <w:cols w:space="425" w:num="1"/>
@@ -2717,8 +2721,6 @@
           <w:lang w:val="es-ES"/>
         </w:rPr>
       </w:pPr>
-      <w:bookmarkStart w:id="31" w:name="_GoBack"/>
-      <w:bookmarkEnd w:id="31"/>
       <w:r>
         <w:rPr>
           <w:lang w:val="es-ES"/>
@@ -3375,7 +3377,7 @@
                     </pic:cNvPicPr>
                   </pic:nvPicPr>
                   <pic:blipFill>
-                    <a:blip r:embed="rId7" cstate="print"/>
+                    <a:blip r:embed="rId14" cstate="print"/>
                     <a:srcRect/>
                     <a:stretch>
                       <a:fillRect/>
@@ -3586,7 +3588,7 @@
                     </pic:cNvPicPr>
                   </pic:nvPicPr>
                   <pic:blipFill>
-                    <a:blip r:embed="rId8" cstate="print"/>
+                    <a:blip r:embed="rId15" cstate="print"/>
                     <a:stretch>
                       <a:fillRect/>
                     </a:stretch>
@@ -3736,7 +3738,7 @@
                     </pic:cNvPicPr>
                   </pic:nvPicPr>
                   <pic:blipFill>
-                    <a:blip r:embed="rId9" cstate="print"/>
+                    <a:blip r:embed="rId16" cstate="print"/>
                     <a:srcRect b="13365"/>
                     <a:stretch>
                       <a:fillRect/>
@@ -4993,7 +4995,7 @@
                     </pic:cNvPicPr>
                   </pic:nvPicPr>
                   <pic:blipFill>
-                    <a:blip r:embed="rId10" cstate="print"/>
+                    <a:blip r:embed="rId17" cstate="print"/>
                     <a:stretch>
                       <a:fillRect/>
                     </a:stretch>
@@ -5531,11 +5533,15 @@
           <w:lang w:eastAsia="zh-CN"/>
         </w:rPr>
         <w:sectPr>
-          <w:footerReference r:id="rId3" w:type="default"/>
+          <w:headerReference r:id="rId8" w:type="first"/>
+          <w:footerReference r:id="rId10" w:type="first"/>
+          <w:headerReference r:id="rId7" w:type="default"/>
+          <w:footerReference r:id="rId9" w:type="default"/>
           <w:pgSz w:w="11906" w:h="16838"/>
           <w:pgMar w:top="1440" w:right="1800" w:bottom="1440" w:left="1800" w:header="851" w:footer="992" w:gutter="0"/>
           <w:pgNumType w:start="1"/>
           <w:cols w:space="425" w:num="1"/>
+          <w:titlePg/>
           <w:docGrid w:type="lines" w:linePitch="312" w:charSpace="0"/>
         </w:sectPr>
       </w:pPr>
@@ -5569,11 +5575,31 @@
 
 <file path=word/footer1.xml><?xml version="1.0" encoding="utf-8"?>
 <w:ftr xmlns:wpc="http://schemas.microsoft.com/office/word/2010/wordprocessingCanvas" xmlns:mc="http://schemas.openxmlformats.org/markup-compatibility/2006" xmlns:o="urn:schemas-microsoft-com:office:office" xmlns:r="http://schemas.openxmlformats.org/officeDocument/2006/relationships" xmlns:m="http://schemas.openxmlformats.org/officeDocument/2006/math" xmlns:v="urn:schemas-microsoft-com:vml" xmlns:wp14="http://schemas.microsoft.com/office/word/2010/wordprocessingDrawing" xmlns:wp="http://schemas.openxmlformats.org/drawingml/2006/wordprocessingDrawing" xmlns:w10="urn:schemas-microsoft-com:office:word" xmlns:w="http://schemas.openxmlformats.org/wordprocessingml/2006/main" xmlns:w14="http://schemas.microsoft.com/office/word/2010/wordml" xmlns:w15="http://schemas.microsoft.com/office/word/2012/wordml" xmlns:wpg="http://schemas.microsoft.com/office/word/2010/wordprocessingGroup" xmlns:wpi="http://schemas.microsoft.com/office/word/2010/wordprocessingInk" xmlns:wne="http://schemas.microsoft.com/office/word/2006/wordml" xmlns:wps="http://schemas.microsoft.com/office/word/2010/wordprocessingShape" xmlns:wpsCustomData="http://www.wps.cn/officeDocument/2013/wpsCustomData" mc:Ignorable="w14 w15 wp14">
+  <w:p>
+    <w:pPr>
+      <w:pStyle w:val="12"/>
+    </w:pPr>
+  </w:p>
+</w:ftr>
+</file>
+
+<file path=word/footer2.xml><?xml version="1.0" encoding="utf-8"?>
+<w:ftr xmlns:wpc="http://schemas.microsoft.com/office/word/2010/wordprocessingCanvas" xmlns:mc="http://schemas.openxmlformats.org/markup-compatibility/2006" xmlns:o="urn:schemas-microsoft-com:office:office" xmlns:r="http://schemas.openxmlformats.org/officeDocument/2006/relationships" xmlns:m="http://schemas.openxmlformats.org/officeDocument/2006/math" xmlns:v="urn:schemas-microsoft-com:vml" xmlns:wp14="http://schemas.microsoft.com/office/word/2010/wordprocessingDrawing" xmlns:wp="http://schemas.openxmlformats.org/drawingml/2006/wordprocessingDrawing" xmlns:w10="urn:schemas-microsoft-com:office:word" xmlns:w="http://schemas.openxmlformats.org/wordprocessingml/2006/main" xmlns:w14="http://schemas.microsoft.com/office/word/2010/wordml" xmlns:w15="http://schemas.microsoft.com/office/word/2012/wordml" xmlns:wpg="http://schemas.microsoft.com/office/word/2010/wordprocessingGroup" xmlns:wpi="http://schemas.microsoft.com/office/word/2010/wordprocessingInk" xmlns:wne="http://schemas.microsoft.com/office/word/2006/wordml" xmlns:wps="http://schemas.microsoft.com/office/word/2010/wordprocessingShape" xmlns:wpsCustomData="http://www.wps.cn/officeDocument/2013/wpsCustomData" mc:Ignorable="w14 w15 wp14">
+  <w:p>
+    <w:pPr>
+      <w:pStyle w:val="12"/>
+    </w:pPr>
+  </w:p>
+</w:ftr>
+</file>
+
+<file path=word/footer3.xml><?xml version="1.0" encoding="utf-8"?>
+<w:ftr xmlns:wpc="http://schemas.microsoft.com/office/word/2010/wordprocessingCanvas" xmlns:mc="http://schemas.openxmlformats.org/markup-compatibility/2006" xmlns:o="urn:schemas-microsoft-com:office:office" xmlns:r="http://schemas.openxmlformats.org/officeDocument/2006/relationships" xmlns:m="http://schemas.openxmlformats.org/officeDocument/2006/math" xmlns:v="urn:schemas-microsoft-com:vml" xmlns:wp14="http://schemas.microsoft.com/office/word/2010/wordprocessingDrawing" xmlns:wp="http://schemas.openxmlformats.org/drawingml/2006/wordprocessingDrawing" xmlns:w10="urn:schemas-microsoft-com:office:word" xmlns:w="http://schemas.openxmlformats.org/wordprocessingml/2006/main" xmlns:w14="http://schemas.microsoft.com/office/word/2010/wordml" xmlns:w15="http://schemas.microsoft.com/office/word/2012/wordml" xmlns:wpg="http://schemas.microsoft.com/office/word/2010/wordprocessingGroup" xmlns:wpi="http://schemas.microsoft.com/office/word/2010/wordprocessingInk" xmlns:wne="http://schemas.microsoft.com/office/word/2006/wordml" xmlns:wps="http://schemas.microsoft.com/office/word/2010/wordprocessingShape" xmlns:wpsCustomData="http://www.wps.cn/officeDocument/2013/wpsCustomData" mc:Ignorable="w14 w15 wp14">
   <w:sdt>
     <w:sdtPr>
       <w:id w:val="9272326"/>
       <w:docPartObj>
-        <w:docPartGallery w:val="AutoText"/>
+        <w:docPartGallery w:val="autotext"/>
       </w:docPartObj>
     </w:sdtPr>
     <w:sdtContent>
@@ -5612,6 +5638,102 @@
     </w:pPr>
   </w:p>
 </w:ftr>
+</file>
+
+<file path=word/footer4.xml><?xml version="1.0" encoding="utf-8"?>
+<w:ftr xmlns:wpc="http://schemas.microsoft.com/office/word/2010/wordprocessingCanvas" xmlns:mc="http://schemas.openxmlformats.org/markup-compatibility/2006" xmlns:o="urn:schemas-microsoft-com:office:office" xmlns:r="http://schemas.openxmlformats.org/officeDocument/2006/relationships" xmlns:m="http://schemas.openxmlformats.org/officeDocument/2006/math" xmlns:v="urn:schemas-microsoft-com:vml" xmlns:wp14="http://schemas.microsoft.com/office/word/2010/wordprocessingDrawing" xmlns:wp="http://schemas.openxmlformats.org/drawingml/2006/wordprocessingDrawing" xmlns:w10="urn:schemas-microsoft-com:office:word" xmlns:w="http://schemas.openxmlformats.org/wordprocessingml/2006/main" xmlns:w14="http://schemas.microsoft.com/office/word/2010/wordml" xmlns:w15="http://schemas.microsoft.com/office/word/2012/wordml" xmlns:wpg="http://schemas.microsoft.com/office/word/2010/wordprocessingGroup" xmlns:wpi="http://schemas.microsoft.com/office/word/2010/wordprocessingInk" xmlns:wne="http://schemas.microsoft.com/office/word/2006/wordml" xmlns:wps="http://schemas.microsoft.com/office/word/2010/wordprocessingShape" xmlns:wpsCustomData="http://www.wps.cn/officeDocument/2013/wpsCustomData" mc:Ignorable="w14 w15 wp14">
+  <w:p>
+    <w:pPr>
+      <w:pStyle w:val="12"/>
+    </w:pPr>
+  </w:p>
+</w:ftr>
+</file>
+
+<file path=word/header1.xml><?xml version="1.0" encoding="utf-8"?>
+<w:hdr xmlns:wpc="http://schemas.microsoft.com/office/word/2010/wordprocessingCanvas" xmlns:mc="http://schemas.openxmlformats.org/markup-compatibility/2006" xmlns:o="urn:schemas-microsoft-com:office:office" xmlns:r="http://schemas.openxmlformats.org/officeDocument/2006/relationships" xmlns:m="http://schemas.openxmlformats.org/officeDocument/2006/math" xmlns:v="urn:schemas-microsoft-com:vml" xmlns:wp14="http://schemas.microsoft.com/office/word/2010/wordprocessingDrawing" xmlns:wp="http://schemas.openxmlformats.org/drawingml/2006/wordprocessingDrawing" xmlns:w10="urn:schemas-microsoft-com:office:word" xmlns:w="http://schemas.openxmlformats.org/wordprocessingml/2006/main" xmlns:w14="http://schemas.microsoft.com/office/word/2010/wordml" xmlns:w15="http://schemas.microsoft.com/office/word/2012/wordml" xmlns:wpg="http://schemas.microsoft.com/office/word/2010/wordprocessingGroup" xmlns:wpi="http://schemas.microsoft.com/office/word/2010/wordprocessingInk" xmlns:wne="http://schemas.microsoft.com/office/word/2006/wordml" xmlns:wps="http://schemas.microsoft.com/office/word/2010/wordprocessingShape" xmlns:wpsCustomData="http://www.wps.cn/officeDocument/2013/wpsCustomData" mc:Ignorable="w14 w15 wp14">
+  <w:p>
+    <w:pPr>
+      <w:pStyle w:val="13"/>
+      <w:pBdr>
+        <w:bottom w:val="none" w:color="auto" w:sz="0" w:space="1"/>
+      </w:pBdr>
+    </w:pPr>
+  </w:p>
+</w:hdr>
+</file>
+
+<file path=word/header2.xml><?xml version="1.0" encoding="utf-8"?>
+<w:hdr xmlns:wpc="http://schemas.microsoft.com/office/word/2010/wordprocessingCanvas" xmlns:mc="http://schemas.openxmlformats.org/markup-compatibility/2006" xmlns:o="urn:schemas-microsoft-com:office:office" xmlns:r="http://schemas.openxmlformats.org/officeDocument/2006/relationships" xmlns:m="http://schemas.openxmlformats.org/officeDocument/2006/math" xmlns:v="urn:schemas-microsoft-com:vml" xmlns:wp14="http://schemas.microsoft.com/office/word/2010/wordprocessingDrawing" xmlns:wp="http://schemas.openxmlformats.org/drawingml/2006/wordprocessingDrawing" xmlns:w10="urn:schemas-microsoft-com:office:word" xmlns:w="http://schemas.openxmlformats.org/wordprocessingml/2006/main" xmlns:w14="http://schemas.microsoft.com/office/word/2010/wordml" xmlns:w15="http://schemas.microsoft.com/office/word/2012/wordml" xmlns:wpg="http://schemas.microsoft.com/office/word/2010/wordprocessingGroup" xmlns:wpi="http://schemas.microsoft.com/office/word/2010/wordprocessingInk" xmlns:wne="http://schemas.microsoft.com/office/word/2006/wordml" xmlns:wps="http://schemas.microsoft.com/office/word/2010/wordprocessingShape" xmlns:wpsCustomData="http://www.wps.cn/officeDocument/2013/wpsCustomData" mc:Ignorable="w14 w15 wp14">
+  <w:p>
+    <w:pPr>
+      <w:pStyle w:val="13"/>
+      <w:pBdr>
+        <w:bottom w:val="none" w:color="auto" w:sz="0" w:space="1"/>
+      </w:pBdr>
+    </w:pPr>
+  </w:p>
+</w:hdr>
+</file>
+
+<file path=word/header3.xml><?xml version="1.0" encoding="utf-8"?>
+<w:hdr xmlns:wpc="http://schemas.microsoft.com/office/word/2010/wordprocessingCanvas" xmlns:mc="http://schemas.openxmlformats.org/markup-compatibility/2006" xmlns:o="urn:schemas-microsoft-com:office:office" xmlns:r="http://schemas.openxmlformats.org/officeDocument/2006/relationships" xmlns:m="http://schemas.openxmlformats.org/officeDocument/2006/math" xmlns:v="urn:schemas-microsoft-com:vml" xmlns:wp14="http://schemas.microsoft.com/office/word/2010/wordprocessingDrawing" xmlns:wp="http://schemas.openxmlformats.org/drawingml/2006/wordprocessingDrawing" xmlns:w10="urn:schemas-microsoft-com:office:word" xmlns:w="http://schemas.openxmlformats.org/wordprocessingml/2006/main" xmlns:w14="http://schemas.microsoft.com/office/word/2010/wordml" xmlns:w15="http://schemas.microsoft.com/office/word/2012/wordml" xmlns:wpg="http://schemas.microsoft.com/office/word/2010/wordprocessingGroup" xmlns:wpi="http://schemas.microsoft.com/office/word/2010/wordprocessingInk" xmlns:wne="http://schemas.microsoft.com/office/word/2006/wordml" xmlns:wps="http://schemas.microsoft.com/office/word/2010/wordprocessingShape" xmlns:wpsCustomData="http://www.wps.cn/officeDocument/2013/wpsCustomData" mc:Ignorable="w14 w15 wp14">
+  <w:p>
+    <w:pPr>
+      <w:pStyle w:val="13"/>
+      <w:pBdr>
+        <w:bottom w:val="single" w:color="auto" w:sz="4" w:space="1"/>
+      </w:pBdr>
+    </w:pPr>
+  </w:p>
+</w:hdr>
+</file>
+
+<file path=word/header4.xml><?xml version="1.0" encoding="utf-8"?>
+<w:hdr xmlns:wpc="http://schemas.microsoft.com/office/word/2010/wordprocessingCanvas" xmlns:mc="http://schemas.openxmlformats.org/markup-compatibility/2006" xmlns:o="urn:schemas-microsoft-com:office:office" xmlns:r="http://schemas.openxmlformats.org/officeDocument/2006/relationships" xmlns:m="http://schemas.openxmlformats.org/officeDocument/2006/math" xmlns:v="urn:schemas-microsoft-com:vml" xmlns:wp14="http://schemas.microsoft.com/office/word/2010/wordprocessingDrawing" xmlns:wp="http://schemas.openxmlformats.org/drawingml/2006/wordprocessingDrawing" xmlns:w10="urn:schemas-microsoft-com:office:word" xmlns:w="http://schemas.openxmlformats.org/wordprocessingml/2006/main" xmlns:w14="http://schemas.microsoft.com/office/word/2010/wordml" xmlns:w15="http://schemas.microsoft.com/office/word/2012/wordml" xmlns:wpg="http://schemas.microsoft.com/office/word/2010/wordprocessingGroup" xmlns:wpi="http://schemas.microsoft.com/office/word/2010/wordprocessingInk" xmlns:wne="http://schemas.microsoft.com/office/word/2006/wordml" xmlns:wps="http://schemas.microsoft.com/office/word/2010/wordprocessingShape" xmlns:wpsCustomData="http://www.wps.cn/officeDocument/2013/wpsCustomData" mc:Ignorable="w14 w15 wp14">
+  <w:p>
+    <w:pPr>
+      <w:pStyle w:val="13"/>
+      <w:pBdr>
+        <w:bottom w:val="none" w:color="auto" w:sz="0" w:space="1"/>
+      </w:pBdr>
+      <w:rPr>
+        <w:rFonts w:hint="eastAsia" w:eastAsiaTheme="minorEastAsia"/>
+        <w:lang w:val="en-US" w:eastAsia="zh-CN"/>
+      </w:rPr>
+    </w:pPr>
+    <w:r>
+      <w:rPr>
+        <w:rFonts w:hint="eastAsia"/>
+        <w:lang w:val="en-US" w:eastAsia="zh-CN"/>
+      </w:rPr>
+      <w:t>+++INS name +++</w:t>
+    </w:r>
+    <w:r>
+      <w:rPr>
+        <w:rFonts w:hint="eastAsia"/>
+        <w:lang w:val="en-US" w:eastAsia="zh-CN"/>
+      </w:rPr>
+      <w:tab/>
+    </w:r>
+    <w:r>
+      <w:rPr>
+        <w:rFonts w:hint="eastAsia"/>
+        <w:lang w:val="en-US" w:eastAsia="zh-CN"/>
+      </w:rPr>
+      <w:t xml:space="preserve">+++INS </w:t>
+    </w:r>
+    <w:bookmarkStart w:id="31" w:name="_GoBack"/>
+    <w:bookmarkEnd w:id="31"/>
+    <w:r>
+      <w:rPr>
+        <w:rFonts w:hint="eastAsia"/>
+        <w:lang w:val="en-US" w:eastAsia="zh-CN"/>
+      </w:rPr>
+      <w:t>createTime +++</w:t>
+    </w:r>
+  </w:p>
+</w:hdr>
 </file>
 
 <file path=word/numbering.xml><?xml version="1.0" encoding="utf-8"?>
@@ -5880,7 +6002,7 @@
     <w:lsdException w:uiPriority="99" w:name="FollowedHyperlink"/>
     <w:lsdException w:qFormat="1" w:unhideWhenUsed="0" w:uiPriority="22" w:semiHidden="0" w:name="Strong"/>
     <w:lsdException w:qFormat="1" w:unhideWhenUsed="0" w:uiPriority="20" w:semiHidden="0" w:name="Emphasis"/>
-    <w:lsdException w:uiPriority="99" w:name="Document Map"/>
+    <w:lsdException w:qFormat="1" w:uiPriority="99" w:name="Document Map"/>
     <w:lsdException w:uiPriority="99" w:name="Plain Text"/>
     <w:lsdException w:uiPriority="99" w:name="E-mail Signature"/>
     <w:lsdException w:uiPriority="99" w:name="Normal (Web)"/>
@@ -6169,6 +6291,7 @@
     <w:link w:val="26"/>
     <w:semiHidden/>
     <w:unhideWhenUsed/>
+    <w:qFormat/>
     <w:uiPriority w:val="99"/>
     <w:rPr>
       <w:rFonts w:ascii="宋体" w:eastAsia="宋体"/>
@@ -6466,6 +6589,7 @@
     <w:name w:val="标题 2 Char"/>
     <w:basedOn w:val="20"/>
     <w:link w:val="2"/>
+    <w:qFormat/>
     <w:uiPriority w:val="0"/>
     <w:rPr>
       <w:rFonts w:ascii="Times New Roman" w:hAnsi="Times New Roman" w:eastAsia="宋体" w:cs="Times New Roman"/>
@@ -6481,6 +6605,7 @@
     <w:basedOn w:val="20"/>
     <w:link w:val="7"/>
     <w:semiHidden/>
+    <w:qFormat/>
     <w:uiPriority w:val="99"/>
     <w:rPr>
       <w:kern w:val="0"/>
@@ -6537,6 +6662,7 @@
     <w:basedOn w:val="20"/>
     <w:link w:val="13"/>
     <w:semiHidden/>
+    <w:qFormat/>
     <w:uiPriority w:val="99"/>
     <w:rPr>
       <w:kern w:val="0"/>
@@ -6549,6 +6675,7 @@
     <w:name w:val="页脚 Char"/>
     <w:basedOn w:val="20"/>
     <w:link w:val="12"/>
+    <w:qFormat/>
     <w:uiPriority w:val="99"/>
     <w:rPr>
       <w:kern w:val="0"/>

</xml_diff>

<commit_message>
Add echarts to run at the server side, produce a png buffer and send it back to browser.
</commit_message>
<xml_diff>
--- a/ui/reporter/定期监测报告示例(模板).docx
+++ b/ui/reporter/定期监测报告示例(模板).docx
@@ -2745,7 +2745,7 @@
           <w:rFonts w:hint="eastAsia"/>
           <w:lang w:val="en-US" w:eastAsia="zh-CN"/>
         </w:rPr>
-        <w:t>Line</w:t>
+        <w:t>area</w:t>
       </w:r>
       <w:r>
         <w:rPr>
@@ -2828,7 +2828,7 @@
           <w:rFonts w:hint="eastAsia"/>
           <w:lang w:val="en-US" w:eastAsia="zh-CN"/>
         </w:rPr>
-        <w:t>Pie</w:t>
+        <w:t>pie</w:t>
       </w:r>
       <w:r>
         <w:rPr>
@@ -2841,7 +2841,16 @@
           <w:rFonts w:hint="eastAsia"/>
           <w:lang w:val="en-US" w:eastAsia="zh-CN"/>
         </w:rPr>
-        <w:t>, {start: 1553, end: 1554}, 6, 6</w:t>
+        <w:t>, {start: 1553, end: 1554}, 12</w:t>
+      </w:r>
+      <w:bookmarkStart w:id="31" w:name="_GoBack"/>
+      <w:bookmarkEnd w:id="31"/>
+      <w:r>
+        <w:rPr>
+          <w:rFonts w:hint="eastAsia"/>
+          <w:lang w:val="en-US" w:eastAsia="zh-CN"/>
+        </w:rPr>
+        <w:t>, 6</w:t>
       </w:r>
       <w:r>
         <w:rPr>
@@ -5721,16 +5730,7 @@
         <w:rFonts w:hint="eastAsia"/>
         <w:lang w:val="en-US" w:eastAsia="zh-CN"/>
       </w:rPr>
-      <w:t xml:space="preserve">+++INS </w:t>
-    </w:r>
-    <w:bookmarkStart w:id="31" w:name="_GoBack"/>
-    <w:bookmarkEnd w:id="31"/>
-    <w:r>
-      <w:rPr>
-        <w:rFonts w:hint="eastAsia"/>
-        <w:lang w:val="en-US" w:eastAsia="zh-CN"/>
-      </w:rPr>
-      <w:t>createTime +++</w:t>
+      <w:t>+++INS createTime +++</w:t>
     </w:r>
   </w:p>
 </w:hdr>
@@ -5932,11 +5932,11 @@
     <w:lsdException w:uiPriority="99" w:name="index 7"/>
     <w:lsdException w:uiPriority="99" w:name="index 8"/>
     <w:lsdException w:uiPriority="99" w:name="index 9"/>
-    <w:lsdException w:uiPriority="39" w:semiHidden="0" w:name="toc 1"/>
-    <w:lsdException w:uiPriority="39" w:semiHidden="0" w:name="toc 2"/>
-    <w:lsdException w:uiPriority="39" w:semiHidden="0" w:name="toc 3"/>
-    <w:lsdException w:uiPriority="39" w:semiHidden="0" w:name="toc 4"/>
-    <w:lsdException w:uiPriority="39" w:semiHidden="0" w:name="toc 5"/>
+    <w:lsdException w:qFormat="1" w:uiPriority="39" w:semiHidden="0" w:name="toc 1"/>
+    <w:lsdException w:qFormat="1" w:uiPriority="39" w:semiHidden="0" w:name="toc 2"/>
+    <w:lsdException w:qFormat="1" w:uiPriority="39" w:semiHidden="0" w:name="toc 3"/>
+    <w:lsdException w:qFormat="1" w:uiPriority="39" w:semiHidden="0" w:name="toc 4"/>
+    <w:lsdException w:qFormat="1" w:uiPriority="39" w:semiHidden="0" w:name="toc 5"/>
     <w:lsdException w:uiPriority="39" w:semiHidden="0" w:name="toc 6"/>
     <w:lsdException w:uiPriority="39" w:semiHidden="0" w:name="toc 7"/>
     <w:lsdException w:qFormat="1" w:uiPriority="39" w:semiHidden="0" w:name="toc 8"/>
@@ -5998,7 +5998,7 @@
     <w:lsdException w:uiPriority="99" w:name="Body Text Indent 2"/>
     <w:lsdException w:uiPriority="99" w:name="Body Text Indent 3"/>
     <w:lsdException w:uiPriority="99" w:name="Block Text"/>
-    <w:lsdException w:uiPriority="99" w:semiHidden="0" w:name="Hyperlink"/>
+    <w:lsdException w:qFormat="1" w:uiPriority="99" w:semiHidden="0" w:name="Hyperlink"/>
     <w:lsdException w:uiPriority="99" w:name="FollowedHyperlink"/>
     <w:lsdException w:qFormat="1" w:unhideWhenUsed="0" w:uiPriority="22" w:semiHidden="0" w:name="Strong"/>
     <w:lsdException w:qFormat="1" w:unhideWhenUsed="0" w:uiPriority="20" w:semiHidden="0" w:name="Emphasis"/>
@@ -6315,6 +6315,7 @@
     <w:basedOn w:val="1"/>
     <w:next w:val="1"/>
     <w:unhideWhenUsed/>
+    <w:qFormat/>
     <w:uiPriority w:val="39"/>
     <w:pPr>
       <w:ind w:left="880"/>
@@ -6329,6 +6330,7 @@
     <w:basedOn w:val="1"/>
     <w:next w:val="1"/>
     <w:unhideWhenUsed/>
+    <w:qFormat/>
     <w:uiPriority w:val="39"/>
     <w:pPr>
       <w:ind w:left="440"/>
@@ -6415,6 +6417,7 @@
     <w:basedOn w:val="1"/>
     <w:next w:val="1"/>
     <w:unhideWhenUsed/>
+    <w:qFormat/>
     <w:uiPriority w:val="39"/>
     <w:pPr>
       <w:tabs>
@@ -6436,6 +6439,7 @@
     <w:basedOn w:val="1"/>
     <w:next w:val="1"/>
     <w:unhideWhenUsed/>
+    <w:qFormat/>
     <w:uiPriority w:val="39"/>
     <w:pPr>
       <w:ind w:left="660"/>
@@ -6464,6 +6468,7 @@
     <w:basedOn w:val="1"/>
     <w:next w:val="1"/>
     <w:unhideWhenUsed/>
+    <w:qFormat/>
     <w:uiPriority w:val="39"/>
     <w:pPr>
       <w:ind w:left="220"/>
@@ -6514,6 +6519,7 @@
     <w:name w:val="Hyperlink"/>
     <w:basedOn w:val="20"/>
     <w:unhideWhenUsed/>
+    <w:qFormat/>
     <w:uiPriority w:val="99"/>
     <w:rPr>
       <w:color w:val="0000FF" w:themeColor="hyperlink"/>

</xml_diff>

<commit_message>
chart data from restful api.
</commit_message>
<xml_diff>
--- a/ui/reporter/定期监测报告示例(模板).docx
+++ b/ui/reporter/定期监测报告示例(模板).docx
@@ -2758,7 +2758,7 @@
           <w:rFonts w:hint="eastAsia"/>
           <w:lang w:val="en-US" w:eastAsia="zh-CN"/>
         </w:rPr>
-        <w:t xml:space="preserve">, </w:t>
+        <w:t xml:space="preserve">, {start: </w:t>
       </w:r>
       <w:r>
         <w:rPr>
@@ -2771,6 +2771,58 @@
           <w:rFonts w:hint="eastAsia"/>
           <w:lang w:val="en-US" w:eastAsia="zh-CN"/>
         </w:rPr>
+        <w:t>2019-01-14T00:00:00+08:00</w:t>
+      </w:r>
+      <w:r>
+        <w:rPr>
+          <w:lang w:val="es-ES"/>
+        </w:rPr>
+        <w:t>'</w:t>
+      </w:r>
+      <w:r>
+        <w:rPr>
+          <w:rFonts w:hint="eastAsia"/>
+          <w:lang w:val="en-US" w:eastAsia="zh-CN"/>
+        </w:rPr>
+        <w:t xml:space="preserve"> , end: </w:t>
+      </w:r>
+      <w:r>
+        <w:rPr>
+          <w:lang w:val="es-ES"/>
+        </w:rPr>
+        <w:t>'</w:t>
+      </w:r>
+      <w:r>
+        <w:rPr>
+          <w:rFonts w:hint="eastAsia"/>
+          <w:lang w:val="en-US" w:eastAsia="zh-CN"/>
+        </w:rPr>
+        <w:t>2019-01-15T16:39:00+08:00</w:t>
+      </w:r>
+      <w:r>
+        <w:rPr>
+          <w:lang w:val="es-ES"/>
+        </w:rPr>
+        <w:t>'</w:t>
+      </w:r>
+      <w:r>
+        <w:rPr>
+          <w:rFonts w:hint="eastAsia"/>
+          <w:lang w:val="en-US" w:eastAsia="zh-CN"/>
+        </w:rPr>
+        <w:t xml:space="preserve">}, </w:t>
+      </w:r>
+      <w:r>
+        <w:rPr>
+          <w:lang w:val="es-ES"/>
+        </w:rPr>
+        <w:t>'</w:t>
+      </w:r>
+      <w:r>
+        <w:rPr>
+          <w:rFonts w:hint="eastAsia"/>
+          <w:lang w:val="en-US" w:eastAsia="zh-CN"/>
+        </w:rPr>
         <w:t>area</w:t>
       </w:r>
       <w:r>
@@ -2784,7 +2836,7 @@
           <w:rFonts w:hint="eastAsia"/>
           <w:lang w:val="en-US" w:eastAsia="zh-CN"/>
         </w:rPr>
-        <w:t>, {start: 1553, end: 1554}, 6, 6</w:t>
+        <w:t>, 6, 6</w:t>
       </w:r>
       <w:r>
         <w:rPr>
@@ -2796,85 +2848,73 @@
     <w:p>
       <w:pPr>
         <w:rPr>
-          <w:lang w:val="es-ES"/>
-        </w:rPr>
-      </w:pPr>
-    </w:p>
-    <w:p>
-      <w:pPr>
-        <w:pStyle w:val="5"/>
-      </w:pPr>
-      <w:r>
-        <w:rPr>
-          <w:rFonts w:hint="eastAsia"/>
-        </w:rPr>
-        <w:t>图1-</w:t>
-      </w:r>
-      <w:r>
-        <w:rPr>
-          <w:rFonts w:hint="eastAsia"/>
+          <w:rFonts w:hint="eastAsia" w:eastAsiaTheme="minorEastAsia"/>
           <w:lang w:val="en-US" w:eastAsia="zh-CN"/>
         </w:rPr>
-        <w:t>2</w:t>
-      </w:r>
-      <w:r>
-        <w:rPr>
-          <w:rFonts w:hint="eastAsia"/>
-        </w:rPr>
-        <w:t xml:space="preserve"> 监测项目及仪器数量汇总表</w:t>
-      </w:r>
-    </w:p>
-    <w:p>
-      <w:pPr>
-        <w:rPr>
-          <w:lang w:val="es-ES"/>
-        </w:rPr>
-      </w:pPr>
-      <w:r>
-        <w:rPr>
-          <w:lang w:val="es-ES"/>
-        </w:rPr>
-        <w:t xml:space="preserve">+++IMAGE </w:t>
-      </w:r>
-      <w:r>
-        <w:rPr>
-          <w:rFonts w:hint="eastAsia"/>
-          <w:lang w:val="en-US" w:eastAsia="zh-CN"/>
-        </w:rPr>
-        <w:t>genIMG</w:t>
-      </w:r>
-      <w:r>
-        <w:rPr>
-          <w:lang w:val="es-ES"/>
-        </w:rPr>
-        <w:t>('</w:t>
-      </w:r>
-      <w:r>
-        <w:rPr>
-          <w:rFonts w:hint="eastAsia"/>
-          <w:lang w:val="es-ES"/>
-        </w:rPr>
-        <w:t>280f1810-1104-11e9-bae8-7562662cc4ee</w:t>
-      </w:r>
-      <w:r>
-        <w:rPr>
-          <w:lang w:val="es-ES"/>
-        </w:rPr>
-        <w:t>'</w:t>
-      </w:r>
-      <w:r>
-        <w:rPr>
-          <w:rFonts w:hint="eastAsia"/>
-          <w:lang w:val="en-US" w:eastAsia="zh-CN"/>
-        </w:rPr>
-        <w:t xml:space="preserve">, </w:t>
-      </w:r>
+      </w:pPr>
       <w:bookmarkStart w:id="31" w:name="_GoBack"/>
       <w:bookmarkEnd w:id="31"/>
-      <w:r>
+    </w:p>
+    <w:p>
+      <w:pPr>
+        <w:pStyle w:val="5"/>
+      </w:pPr>
+      <w:r>
+        <w:rPr>
+          <w:rFonts w:hint="eastAsia"/>
+        </w:rPr>
+        <w:t>图1-</w:t>
+      </w:r>
+      <w:r>
+        <w:rPr>
+          <w:rFonts w:hint="eastAsia"/>
+          <w:lang w:val="en-US" w:eastAsia="zh-CN"/>
+        </w:rPr>
+        <w:t>2</w:t>
+      </w:r>
+      <w:r>
+        <w:rPr>
+          <w:rFonts w:hint="eastAsia"/>
+        </w:rPr>
+        <w:t xml:space="preserve"> 监测项目及仪器数量汇总表</w:t>
+      </w:r>
+    </w:p>
+    <w:p>
+      <w:pPr>
         <w:rPr>
           <w:lang w:val="es-ES"/>
         </w:rPr>
+      </w:pPr>
+      <w:r>
+        <w:rPr>
+          <w:lang w:val="es-ES"/>
+        </w:rPr>
+        <w:t xml:space="preserve">+++IMAGE </w:t>
+      </w:r>
+      <w:r>
+        <w:rPr>
+          <w:rFonts w:hint="eastAsia"/>
+          <w:lang w:val="en-US" w:eastAsia="zh-CN"/>
+        </w:rPr>
+        <w:t>genIMG</w:t>
+      </w:r>
+      <w:r>
+        <w:rPr>
+          <w:lang w:val="es-ES"/>
+        </w:rPr>
+        <w:t>('</w:t>
+      </w:r>
+      <w:r>
+        <w:rPr>
+          <w:rFonts w:hint="eastAsia"/>
+          <w:lang w:val="es-ES"/>
+        </w:rPr>
+        <w:t>280f1810-1104-11e9-bae8-7562662cc4ee</w:t>
+      </w:r>
+      <w:r>
+        <w:rPr>
+          <w:lang w:val="es-ES"/>
+        </w:rPr>
         <w:t>'</w:t>
       </w:r>
       <w:r>
@@ -2882,6 +2922,71 @@
           <w:rFonts w:hint="eastAsia"/>
           <w:lang w:val="en-US" w:eastAsia="zh-CN"/>
         </w:rPr>
+        <w:t xml:space="preserve">, {start: </w:t>
+      </w:r>
+      <w:r>
+        <w:rPr>
+          <w:lang w:val="es-ES"/>
+        </w:rPr>
+        <w:t>'</w:t>
+      </w:r>
+      <w:r>
+        <w:rPr>
+          <w:rFonts w:hint="eastAsia"/>
+          <w:lang w:val="en-US" w:eastAsia="zh-CN"/>
+        </w:rPr>
+        <w:t>2019-01-14T00:00:00+08:00</w:t>
+      </w:r>
+      <w:r>
+        <w:rPr>
+          <w:lang w:val="es-ES"/>
+        </w:rPr>
+        <w:t>'</w:t>
+      </w:r>
+      <w:r>
+        <w:rPr>
+          <w:rFonts w:hint="eastAsia"/>
+          <w:lang w:val="en-US" w:eastAsia="zh-CN"/>
+        </w:rPr>
+        <w:t xml:space="preserve"> , end: </w:t>
+      </w:r>
+      <w:r>
+        <w:rPr>
+          <w:lang w:val="es-ES"/>
+        </w:rPr>
+        <w:t>'</w:t>
+      </w:r>
+      <w:r>
+        <w:rPr>
+          <w:rFonts w:hint="eastAsia"/>
+          <w:lang w:val="en-US" w:eastAsia="zh-CN"/>
+        </w:rPr>
+        <w:t>2019-01-15T16:39:00+08:00</w:t>
+      </w:r>
+      <w:r>
+        <w:rPr>
+          <w:lang w:val="es-ES"/>
+        </w:rPr>
+        <w:t>'</w:t>
+      </w:r>
+      <w:r>
+        <w:rPr>
+          <w:rFonts w:hint="eastAsia"/>
+          <w:lang w:val="en-US" w:eastAsia="zh-CN"/>
+        </w:rPr>
+        <w:t xml:space="preserve">}, </w:t>
+      </w:r>
+      <w:r>
+        <w:rPr>
+          <w:lang w:val="es-ES"/>
+        </w:rPr>
+        <w:t>'</w:t>
+      </w:r>
+      <w:r>
+        <w:rPr>
+          <w:rFonts w:hint="eastAsia"/>
+          <w:lang w:val="en-US" w:eastAsia="zh-CN"/>
+        </w:rPr>
         <w:t>pie</w:t>
       </w:r>
       <w:r>
@@ -2895,7 +3000,7 @@
           <w:rFonts w:hint="eastAsia"/>
           <w:lang w:val="en-US" w:eastAsia="zh-CN"/>
         </w:rPr>
-        <w:t>, {start: 1553, end: 1554}, 12, 6</w:t>
+        <w:t>, 12, 6</w:t>
       </w:r>
       <w:r>
         <w:rPr>
@@ -5985,12 +6090,12 @@
     <w:lsdException w:qFormat="1" w:uiPriority="39" w:semiHidden="0" w:name="toc 6"/>
     <w:lsdException w:uiPriority="39" w:semiHidden="0" w:name="toc 7"/>
     <w:lsdException w:qFormat="1" w:uiPriority="39" w:semiHidden="0" w:name="toc 8"/>
-    <w:lsdException w:uiPriority="39" w:semiHidden="0" w:name="toc 9"/>
+    <w:lsdException w:qFormat="1" w:uiPriority="39" w:semiHidden="0" w:name="toc 9"/>
     <w:lsdException w:uiPriority="99" w:name="Normal Indent"/>
     <w:lsdException w:uiPriority="99" w:name="footnote text"/>
     <w:lsdException w:uiPriority="99" w:name="annotation text"/>
     <w:lsdException w:qFormat="1" w:uiPriority="99" w:name="header"/>
-    <w:lsdException w:uiPriority="99" w:semiHidden="0" w:name="footer"/>
+    <w:lsdException w:qFormat="1" w:uiPriority="99" w:semiHidden="0" w:name="footer"/>
     <w:lsdException w:uiPriority="99" w:name="index heading"/>
     <w:lsdException w:qFormat="1" w:unhideWhenUsed="0" w:uiPriority="0" w:semiHidden="0" w:name="caption"/>
     <w:lsdException w:uiPriority="99" w:name="table of figures"/>
@@ -6024,7 +6129,7 @@
     <w:lsdException w:uiPriority="99" w:name="Closing"/>
     <w:lsdException w:uiPriority="99" w:name="Signature"/>
     <w:lsdException w:qFormat="1" w:uiPriority="1" w:semiHidden="0" w:name="Default Paragraph Font"/>
-    <w:lsdException w:uiPriority="99" w:name="Body Text"/>
+    <w:lsdException w:qFormat="1" w:uiPriority="99" w:name="Body Text"/>
     <w:lsdException w:uiPriority="99" w:name="Body Text Indent"/>
     <w:lsdException w:uiPriority="99" w:name="List Continue"/>
     <w:lsdException w:uiPriority="99" w:name="List Continue 2"/>
@@ -6351,6 +6456,7 @@
     <w:link w:val="28"/>
     <w:semiHidden/>
     <w:unhideWhenUsed/>
+    <w:qFormat/>
     <w:uiPriority w:val="99"/>
     <w:pPr>
       <w:spacing w:after="120"/>
@@ -6421,6 +6527,7 @@
     <w:basedOn w:val="1"/>
     <w:link w:val="33"/>
     <w:unhideWhenUsed/>
+    <w:qFormat/>
     <w:uiPriority w:val="99"/>
     <w:pPr>
       <w:tabs>
@@ -6531,6 +6638,7 @@
     <w:basedOn w:val="1"/>
     <w:next w:val="1"/>
     <w:unhideWhenUsed/>
+    <w:qFormat/>
     <w:uiPriority w:val="39"/>
     <w:pPr>
       <w:ind w:left="1760"/>

</xml_diff>

<commit_message>
get the actual data from restful api at area chart.
</commit_message>
<xml_diff>
--- a/ui/reporter/定期监测报告示例(模板).docx
+++ b/ui/reporter/定期监测报告示例(模板).docx
@@ -12,7 +12,7 @@
           <w:kern w:val="2"/>
           <w:sz w:val="44"/>
           <w:szCs w:val="44"/>
-          <w:lang w:eastAsia="zh-CN"/>
+          <w:lang w:val="en-US" w:eastAsia="zh-CN"/>
         </w:rPr>
       </w:pPr>
     </w:p>
@@ -173,7 +173,7 @@
                     </pic:cNvPicPr>
                   </pic:nvPicPr>
                   <pic:blipFill>
-                    <a:blip r:embed="rId12" cstate="print"/>
+                    <a:blip r:embed="rId11" cstate="print"/>
                     <a:srcRect/>
                     <a:stretch>
                       <a:fillRect/>
@@ -255,7 +255,7 @@
                     </pic:cNvPicPr>
                   </pic:nvPicPr>
                   <pic:blipFill>
-                    <a:blip r:embed="rId13" cstate="print">
+                    <a:blip r:embed="rId12" cstate="print">
                       <a:extLst>
                         <a:ext uri="{28A0092B-C50C-407E-A947-70E740481C1C}">
                           <a14:useLocalDpi xmlns:a14="http://schemas.microsoft.com/office/drawing/2010/main" val="0"/>
@@ -305,9 +305,8 @@
         </w:rPr>
         <w:sectPr>
           <w:headerReference r:id="rId4" w:type="first"/>
-          <w:footerReference r:id="rId6" w:type="first"/>
+          <w:footerReference r:id="rId5" w:type="first"/>
           <w:headerReference r:id="rId3" w:type="default"/>
-          <w:footerReference r:id="rId5" w:type="default"/>
           <w:pgSz w:w="11906" w:h="16838"/>
           <w:pgMar w:top="1440" w:right="1800" w:bottom="1440" w:left="1800" w:header="851" w:footer="992" w:gutter="0"/>
           <w:cols w:space="425" w:num="1"/>
@@ -2718,142 +2717,248 @@
     <w:p>
       <w:pPr>
         <w:rPr>
-          <w:lang w:val="es-ES"/>
-        </w:rPr>
-      </w:pPr>
-      <w:r>
-        <w:rPr>
-          <w:lang w:val="es-ES"/>
-        </w:rPr>
-        <w:t xml:space="preserve">+++IMAGE </w:t>
-      </w:r>
-      <w:r>
-        <w:rPr>
-          <w:rFonts w:hint="eastAsia"/>
-          <w:lang w:val="en-US" w:eastAsia="zh-CN"/>
-        </w:rPr>
-        <w:t>genIMG</w:t>
-      </w:r>
-      <w:r>
-        <w:rPr>
-          <w:lang w:val="es-ES"/>
-        </w:rPr>
-        <w:t>('</w:t>
-      </w:r>
-      <w:r>
-        <w:rPr>
-          <w:rFonts w:hint="eastAsia"/>
-          <w:lang w:val="es-ES"/>
-        </w:rPr>
-        <w:t>280f1810-1104-11e9-bae8-7562662cc4ee</w:t>
-      </w:r>
-      <w:r>
-        <w:rPr>
-          <w:lang w:val="es-ES"/>
-        </w:rPr>
-        <w:t>'</w:t>
-      </w:r>
-      <w:r>
-        <w:rPr>
-          <w:rFonts w:hint="eastAsia"/>
-          <w:lang w:val="en-US" w:eastAsia="zh-CN"/>
-        </w:rPr>
-        <w:t xml:space="preserve">, {start: </w:t>
-      </w:r>
-      <w:r>
-        <w:rPr>
-          <w:lang w:val="es-ES"/>
-        </w:rPr>
-        <w:t>'</w:t>
-      </w:r>
-      <w:r>
-        <w:rPr>
-          <w:rFonts w:hint="eastAsia"/>
-          <w:lang w:val="en-US" w:eastAsia="zh-CN"/>
-        </w:rPr>
-        <w:t>2019-01-14T00:00:00+08:00</w:t>
-      </w:r>
-      <w:r>
-        <w:rPr>
-          <w:lang w:val="es-ES"/>
-        </w:rPr>
-        <w:t>'</w:t>
-      </w:r>
-      <w:r>
-        <w:rPr>
-          <w:rFonts w:hint="eastAsia"/>
-          <w:lang w:val="en-US" w:eastAsia="zh-CN"/>
-        </w:rPr>
-        <w:t xml:space="preserve"> , end: </w:t>
-      </w:r>
-      <w:r>
-        <w:rPr>
-          <w:lang w:val="es-ES"/>
-        </w:rPr>
-        <w:t>'</w:t>
-      </w:r>
-      <w:r>
-        <w:rPr>
-          <w:rFonts w:hint="eastAsia"/>
-          <w:lang w:val="en-US" w:eastAsia="zh-CN"/>
-        </w:rPr>
-        <w:t>2019-01-15T16:39:00+08:00</w:t>
-      </w:r>
-      <w:r>
-        <w:rPr>
-          <w:lang w:val="es-ES"/>
-        </w:rPr>
-        <w:t>'</w:t>
-      </w:r>
-      <w:r>
-        <w:rPr>
-          <w:rFonts w:hint="eastAsia"/>
-          <w:lang w:val="en-US" w:eastAsia="zh-CN"/>
-        </w:rPr>
-        <w:t xml:space="preserve">}, </w:t>
-      </w:r>
-      <w:r>
-        <w:rPr>
-          <w:lang w:val="es-ES"/>
-        </w:rPr>
-        <w:t>'</w:t>
-      </w:r>
-      <w:r>
-        <w:rPr>
-          <w:rFonts w:hint="eastAsia"/>
-          <w:lang w:val="en-US" w:eastAsia="zh-CN"/>
-        </w:rPr>
-        <w:t>area</w:t>
-      </w:r>
-      <w:r>
-        <w:rPr>
-          <w:lang w:val="es-ES"/>
-        </w:rPr>
-        <w:t>'</w:t>
-      </w:r>
-      <w:r>
-        <w:rPr>
-          <w:rFonts w:hint="eastAsia"/>
-          <w:lang w:val="en-US" w:eastAsia="zh-CN"/>
-        </w:rPr>
-        <w:t>, 6, 6</w:t>
-      </w:r>
-      <w:r>
-        <w:rPr>
-          <w:lang w:val="es-ES"/>
-        </w:rPr>
-        <w:t>)+++</w:t>
-      </w:r>
-    </w:p>
-    <w:p>
-      <w:pPr>
-        <w:rPr>
           <w:rFonts w:hint="eastAsia" w:eastAsiaTheme="minorEastAsia"/>
           <w:lang w:val="en-US" w:eastAsia="zh-CN"/>
         </w:rPr>
       </w:pPr>
       <w:bookmarkStart w:id="31" w:name="_GoBack"/>
       <w:bookmarkEnd w:id="31"/>
+    </w:p>
+    <w:p>
+      <w:pPr>
+        <w:rPr>
+          <w:lang w:val="es-ES"/>
+        </w:rPr>
+      </w:pPr>
+      <w:r>
+        <w:rPr>
+          <w:lang w:val="es-ES"/>
+        </w:rPr>
+        <w:t xml:space="preserve">+++IMAGE </w:t>
+      </w:r>
+      <w:r>
+        <w:rPr>
+          <w:rFonts w:hint="eastAsia"/>
+          <w:lang w:val="en-US" w:eastAsia="zh-CN"/>
+        </w:rPr>
+        <w:t>genIMG</w:t>
+      </w:r>
+      <w:r>
+        <w:rPr>
+          <w:lang w:val="es-ES"/>
+        </w:rPr>
+        <w:t>(</w:t>
+      </w:r>
+    </w:p>
+    <w:p>
+      <w:pPr>
+        <w:rPr>
+          <w:rFonts w:hint="eastAsia"/>
+          <w:highlight w:val="yellow"/>
+          <w:lang w:val="en-US" w:eastAsia="zh-CN"/>
+        </w:rPr>
+      </w:pPr>
+      <w:r>
+        <w:rPr>
+          <w:highlight w:val="yellow"/>
+          <w:lang w:val="es-ES"/>
+        </w:rPr>
+        <w:t>'</w:t>
+      </w:r>
+      <w:r>
+        <w:rPr>
+          <w:rFonts w:hint="eastAsia"/>
+          <w:highlight w:val="yellow"/>
+          <w:lang w:val="es-ES"/>
+        </w:rPr>
+        <w:t>280f1810-1104-11e9-bae8-7562662cc4ee</w:t>
+      </w:r>
+      <w:r>
+        <w:rPr>
+          <w:highlight w:val="yellow"/>
+          <w:lang w:val="es-ES"/>
+        </w:rPr>
+        <w:t>'</w:t>
+      </w:r>
+      <w:r>
+        <w:rPr>
+          <w:rFonts w:hint="eastAsia"/>
+          <w:highlight w:val="yellow"/>
+          <w:lang w:val="en-US" w:eastAsia="zh-CN"/>
+        </w:rPr>
+        <w:t>,</w:t>
+      </w:r>
+    </w:p>
+    <w:p>
+      <w:pPr>
+        <w:rPr>
+          <w:rFonts w:hint="eastAsia"/>
+          <w:highlight w:val="yellow"/>
+          <w:lang w:val="en-US" w:eastAsia="zh-CN"/>
+        </w:rPr>
+      </w:pPr>
+      <w:r>
+        <w:rPr>
+          <w:rFonts w:hint="eastAsia"/>
+          <w:highlight w:val="yellow"/>
+          <w:lang w:val="en-US" w:eastAsia="zh-CN"/>
+        </w:rPr>
+        <w:t xml:space="preserve">{start: </w:t>
+      </w:r>
+      <w:r>
+        <w:rPr>
+          <w:highlight w:val="yellow"/>
+          <w:lang w:val="es-ES"/>
+        </w:rPr>
+        <w:t>'</w:t>
+      </w:r>
+      <w:r>
+        <w:rPr>
+          <w:rFonts w:hint="eastAsia"/>
+          <w:highlight w:val="yellow"/>
+          <w:lang w:val="en-US" w:eastAsia="zh-CN"/>
+        </w:rPr>
+        <w:t>2019-01-14T00:00:00+08:00</w:t>
+      </w:r>
+      <w:r>
+        <w:rPr>
+          <w:highlight w:val="yellow"/>
+          <w:lang w:val="es-ES"/>
+        </w:rPr>
+        <w:t>'</w:t>
+      </w:r>
+      <w:r>
+        <w:rPr>
+          <w:rFonts w:hint="eastAsia"/>
+          <w:highlight w:val="yellow"/>
+          <w:lang w:val="en-US" w:eastAsia="zh-CN"/>
+        </w:rPr>
+        <w:t xml:space="preserve"> , end: </w:t>
+      </w:r>
+      <w:r>
+        <w:rPr>
+          <w:highlight w:val="yellow"/>
+          <w:lang w:val="es-ES"/>
+        </w:rPr>
+        <w:t>'</w:t>
+      </w:r>
+      <w:r>
+        <w:rPr>
+          <w:rFonts w:hint="eastAsia"/>
+          <w:highlight w:val="yellow"/>
+          <w:lang w:val="en-US" w:eastAsia="zh-CN"/>
+        </w:rPr>
+        <w:t>2019-01-15T16:39:00+08:00</w:t>
+      </w:r>
+      <w:r>
+        <w:rPr>
+          <w:highlight w:val="yellow"/>
+          <w:lang w:val="es-ES"/>
+        </w:rPr>
+        <w:t>'</w:t>
+      </w:r>
+      <w:r>
+        <w:rPr>
+          <w:rFonts w:hint="eastAsia"/>
+          <w:highlight w:val="yellow"/>
+          <w:lang w:val="en-US" w:eastAsia="zh-CN"/>
+        </w:rPr>
+        <w:t>},</w:t>
+      </w:r>
+    </w:p>
+    <w:p>
+      <w:pPr>
+        <w:rPr>
+          <w:rFonts w:hint="eastAsia"/>
+          <w:highlight w:val="yellow"/>
+          <w:lang w:val="en-US" w:eastAsia="zh-CN"/>
+        </w:rPr>
+      </w:pPr>
+      <w:r>
+        <w:rPr>
+          <w:highlight w:val="yellow"/>
+          <w:lang w:val="es-ES"/>
+        </w:rPr>
+        <w:t>'</w:t>
+      </w:r>
+      <w:r>
+        <w:rPr>
+          <w:rFonts w:hint="eastAsia"/>
+          <w:highlight w:val="yellow"/>
+          <w:lang w:val="en-US" w:eastAsia="zh-CN"/>
+        </w:rPr>
+        <w:t>area</w:t>
+      </w:r>
+      <w:r>
+        <w:rPr>
+          <w:highlight w:val="yellow"/>
+          <w:lang w:val="es-ES"/>
+        </w:rPr>
+        <w:t>'</w:t>
+      </w:r>
+      <w:r>
+        <w:rPr>
+          <w:rFonts w:hint="eastAsia"/>
+          <w:highlight w:val="yellow"/>
+          <w:lang w:val="en-US" w:eastAsia="zh-CN"/>
+        </w:rPr>
+        <w:t>,</w:t>
+      </w:r>
+    </w:p>
+    <w:p>
+      <w:pPr>
+        <w:rPr>
+          <w:rFonts w:hint="eastAsia"/>
+          <w:highlight w:val="yellow"/>
+          <w:lang w:val="en-US" w:eastAsia="zh-CN"/>
+        </w:rPr>
+      </w:pPr>
+      <w:r>
+        <w:rPr>
+          <w:rFonts w:hint="eastAsia"/>
+          <w:highlight w:val="yellow"/>
+          <w:lang w:val="en-US" w:eastAsia="zh-CN"/>
+        </w:rPr>
+        <w:t>6,</w:t>
+      </w:r>
+    </w:p>
+    <w:p>
+      <w:pPr>
+        <w:rPr>
+          <w:rFonts w:hint="eastAsia"/>
+          <w:highlight w:val="yellow"/>
+          <w:lang w:val="en-US" w:eastAsia="zh-CN"/>
+        </w:rPr>
+      </w:pPr>
+      <w:r>
+        <w:rPr>
+          <w:rFonts w:hint="eastAsia"/>
+          <w:highlight w:val="yellow"/>
+          <w:lang w:val="en-US" w:eastAsia="zh-CN"/>
+        </w:rPr>
+        <w:t>6</w:t>
+      </w:r>
+    </w:p>
+    <w:p>
+      <w:pPr>
+        <w:rPr>
+          <w:lang w:val="es-ES"/>
+        </w:rPr>
+      </w:pPr>
+      <w:r>
+        <w:rPr>
+          <w:lang w:val="es-ES"/>
+        </w:rPr>
+        <w:t>)+++</w:t>
+      </w:r>
+    </w:p>
+    <w:p>
+      <w:pPr>
+        <w:rPr>
+          <w:rFonts w:hint="eastAsia" w:eastAsiaTheme="minorEastAsia"/>
+          <w:lang w:val="en-US" w:eastAsia="zh-CN"/>
+        </w:rPr>
+      </w:pPr>
     </w:p>
     <w:p>
       <w:pPr>
@@ -3536,7 +3641,7 @@
                     </pic:cNvPicPr>
                   </pic:nvPicPr>
                   <pic:blipFill>
-                    <a:blip r:embed="rId14" cstate="print"/>
+                    <a:blip r:embed="rId13" cstate="print"/>
                     <a:srcRect/>
                     <a:stretch>
                       <a:fillRect/>
@@ -3747,7 +3852,7 @@
                     </pic:cNvPicPr>
                   </pic:nvPicPr>
                   <pic:blipFill>
-                    <a:blip r:embed="rId15" cstate="print"/>
+                    <a:blip r:embed="rId14" cstate="print"/>
                     <a:stretch>
                       <a:fillRect/>
                     </a:stretch>
@@ -3897,7 +4002,7 @@
                     </pic:cNvPicPr>
                   </pic:nvPicPr>
                   <pic:blipFill>
-                    <a:blip r:embed="rId16" cstate="print"/>
+                    <a:blip r:embed="rId15" cstate="print"/>
                     <a:srcRect b="13365"/>
                     <a:stretch>
                       <a:fillRect/>
@@ -5154,7 +5259,7 @@
                     </pic:cNvPicPr>
                   </pic:nvPicPr>
                   <pic:blipFill>
-                    <a:blip r:embed="rId17" cstate="print"/>
+                    <a:blip r:embed="rId16" cstate="print"/>
                     <a:stretch>
                       <a:fillRect/>
                     </a:stretch>
@@ -5692,10 +5797,10 @@
           <w:lang w:eastAsia="zh-CN"/>
         </w:rPr>
         <w:sectPr>
-          <w:headerReference r:id="rId8" w:type="first"/>
-          <w:footerReference r:id="rId10" w:type="first"/>
-          <w:headerReference r:id="rId7" w:type="default"/>
-          <w:footerReference r:id="rId9" w:type="default"/>
+          <w:headerReference r:id="rId7" w:type="first"/>
+          <w:footerReference r:id="rId9" w:type="first"/>
+          <w:headerReference r:id="rId6" w:type="default"/>
+          <w:footerReference r:id="rId8" w:type="default"/>
           <w:pgSz w:w="11906" w:h="16838"/>
           <w:pgMar w:top="1440" w:right="1800" w:bottom="1440" w:left="1800" w:header="851" w:footer="992" w:gutter="0"/>
           <w:pgNumType w:start="1"/>
@@ -5743,16 +5848,6 @@
 </file>
 
 <file path=word/footer2.xml><?xml version="1.0" encoding="utf-8"?>
-<w:ftr xmlns:wpc="http://schemas.microsoft.com/office/word/2010/wordprocessingCanvas" xmlns:mc="http://schemas.openxmlformats.org/markup-compatibility/2006" xmlns:o="urn:schemas-microsoft-com:office:office" xmlns:r="http://schemas.openxmlformats.org/officeDocument/2006/relationships" xmlns:m="http://schemas.openxmlformats.org/officeDocument/2006/math" xmlns:v="urn:schemas-microsoft-com:vml" xmlns:wp14="http://schemas.microsoft.com/office/word/2010/wordprocessingDrawing" xmlns:wp="http://schemas.openxmlformats.org/drawingml/2006/wordprocessingDrawing" xmlns:w10="urn:schemas-microsoft-com:office:word" xmlns:w="http://schemas.openxmlformats.org/wordprocessingml/2006/main" xmlns:w14="http://schemas.microsoft.com/office/word/2010/wordml" xmlns:w15="http://schemas.microsoft.com/office/word/2012/wordml" xmlns:wpg="http://schemas.microsoft.com/office/word/2010/wordprocessingGroup" xmlns:wpi="http://schemas.microsoft.com/office/word/2010/wordprocessingInk" xmlns:wne="http://schemas.microsoft.com/office/word/2006/wordml" xmlns:wps="http://schemas.microsoft.com/office/word/2010/wordprocessingShape" xmlns:wpsCustomData="http://www.wps.cn/officeDocument/2013/wpsCustomData" mc:Ignorable="w14 w15 wp14">
-  <w:p>
-    <w:pPr>
-      <w:pStyle w:val="12"/>
-    </w:pPr>
-  </w:p>
-</w:ftr>
-</file>
-
-<file path=word/footer3.xml><?xml version="1.0" encoding="utf-8"?>
 <w:ftr xmlns:wpc="http://schemas.microsoft.com/office/word/2010/wordprocessingCanvas" xmlns:mc="http://schemas.openxmlformats.org/markup-compatibility/2006" xmlns:o="urn:schemas-microsoft-com:office:office" xmlns:r="http://schemas.openxmlformats.org/officeDocument/2006/relationships" xmlns:m="http://schemas.openxmlformats.org/officeDocument/2006/math" xmlns:v="urn:schemas-microsoft-com:vml" xmlns:wp14="http://schemas.microsoft.com/office/word/2010/wordprocessingDrawing" xmlns:wp="http://schemas.openxmlformats.org/drawingml/2006/wordprocessingDrawing" xmlns:w10="urn:schemas-microsoft-com:office:word" xmlns:w="http://schemas.openxmlformats.org/wordprocessingml/2006/main" xmlns:w14="http://schemas.microsoft.com/office/word/2010/wordml" xmlns:w15="http://schemas.microsoft.com/office/word/2012/wordml" xmlns:wpg="http://schemas.microsoft.com/office/word/2010/wordprocessingGroup" xmlns:wpi="http://schemas.microsoft.com/office/word/2010/wordprocessingInk" xmlns:wne="http://schemas.microsoft.com/office/word/2006/wordml" xmlns:wps="http://schemas.microsoft.com/office/word/2010/wordprocessingShape" xmlns:wpsCustomData="http://www.wps.cn/officeDocument/2013/wpsCustomData" mc:Ignorable="w14 w15 wp14">
   <w:sdt>
     <w:sdtPr>
@@ -5799,7 +5894,7 @@
 </w:ftr>
 </file>
 
-<file path=word/footer4.xml><?xml version="1.0" encoding="utf-8"?>
+<file path=word/footer3.xml><?xml version="1.0" encoding="utf-8"?>
 <w:ftr xmlns:wpc="http://schemas.microsoft.com/office/word/2010/wordprocessingCanvas" xmlns:mc="http://schemas.openxmlformats.org/markup-compatibility/2006" xmlns:o="urn:schemas-microsoft-com:office:office" xmlns:r="http://schemas.openxmlformats.org/officeDocument/2006/relationships" xmlns:m="http://schemas.openxmlformats.org/officeDocument/2006/math" xmlns:v="urn:schemas-microsoft-com:vml" xmlns:wp14="http://schemas.microsoft.com/office/word/2010/wordprocessingDrawing" xmlns:wp="http://schemas.openxmlformats.org/drawingml/2006/wordprocessingDrawing" xmlns:w10="urn:schemas-microsoft-com:office:word" xmlns:w="http://schemas.openxmlformats.org/wordprocessingml/2006/main" xmlns:w14="http://schemas.microsoft.com/office/word/2010/wordml" xmlns:w15="http://schemas.microsoft.com/office/word/2012/wordml" xmlns:wpg="http://schemas.microsoft.com/office/word/2010/wordprocessingGroup" xmlns:wpi="http://schemas.microsoft.com/office/word/2010/wordprocessingInk" xmlns:wne="http://schemas.microsoft.com/office/word/2006/wordml" xmlns:wps="http://schemas.microsoft.com/office/word/2010/wordprocessingShape" xmlns:wpsCustomData="http://www.wps.cn/officeDocument/2013/wpsCustomData" mc:Ignorable="w14 w15 wp14">
   <w:p>
     <w:pPr>

</xml_diff>